<commit_message>
vault backup: 2024-01-18 12:23:11
</commit_message>
<xml_diff>
--- a/Economics/Macroeconomics/Year 2 Final Exam diagrams.docx
+++ b/Economics/Macroeconomics/Year 2 Final Exam diagrams.docx
@@ -4,394 +4,1608 @@
   <w:body>
     <w:p>
       <w:pPr>
-        <w:pStyle w:val="Title"/>
+        <w:tabs>
+          <w:tab w:val="left" w:pos="1076"/>
+          <w:tab w:val="center" w:pos="4513"/>
+        </w:tabs>
       </w:pPr>
       <w:r>
-        <w:t>A</w:t>
-      </w:r>
-      <w:r>
-        <w:t xml:space="preserve">ssume an economy that starts with </w:t>
-      </w:r>
-      <w:r>
-        <w:rPr>
-          <w:rFonts w:ascii="Cambria Math" w:hAnsi="Cambria Math" w:cs="Cambria Math"/>
-        </w:rPr>
-        <w:t>𝑌</w:t>
-      </w:r>
-      <w:r>
-        <w:t xml:space="preserve"> = </w:t>
-      </w:r>
-      <w:r>
-        <w:rPr>
-          <w:rFonts w:ascii="Cambria Math" w:hAnsi="Cambria Math" w:cs="Cambria Math"/>
-        </w:rPr>
-        <w:t>𝑌𝑛</w:t>
-      </w:r>
-      <w:r>
-        <w:t>. Illustrate graphically, explain, and</w:t>
-      </w:r>
-      <w:r>
-        <w:t xml:space="preserve"> </w:t>
-      </w:r>
-      <w:r>
-        <w:t>critically discuss the impact of an expansionary monetary policy shock (e.g., arise in the money supply or a fall in the interest rate) depending on whether we</w:t>
-      </w:r>
-      <w:r>
-        <w:t xml:space="preserve"> </w:t>
-      </w:r>
-      <w:r>
-        <w:t>use a Simple Classical Model, the Blanchard IS-LM-PC model with anchored</w:t>
-      </w:r>
-      <w:r>
-        <w:t xml:space="preserve"> </w:t>
-      </w:r>
-      <w:r>
-        <w:t>expectations and endogenous money, or the Anti-Blanchard IS-LM-PC model</w:t>
-      </w:r>
-      <w:r>
-        <w:t xml:space="preserve"> </w:t>
-      </w:r>
-      <w:r>
-        <w:t>with anchored expectations and endogenous money where firms have the</w:t>
-      </w:r>
-      <w:r>
-        <w:t xml:space="preserve"> </w:t>
-      </w:r>
-      <w:r>
-        <w:t>power to adjust the economy after a shock. You can assume that nominal</w:t>
-      </w:r>
-      <w:r>
-        <w:t xml:space="preserve"> </w:t>
-      </w:r>
-      <w:r>
-        <w:t>interest rates will not reach the zero lower bound. Considering empirical</w:t>
-      </w:r>
-      <w:r>
-        <w:t xml:space="preserve"> </w:t>
-      </w:r>
-      <w:r>
-        <w:t>evidence and the model’s theoretical assumptions, provide a full and broad</w:t>
-      </w:r>
-      <w:r>
-        <w:t xml:space="preserve"> </w:t>
-      </w:r>
-      <w:r>
-        <w:t>critical discussion of the strengths and limitations of the Blanchard IS-LM-PC</w:t>
-      </w:r>
-      <w:r>
-        <w:t xml:space="preserve"> </w:t>
-      </w:r>
-      <w:r>
-        <w:t>model.</w:t>
-      </w:r>
-    </w:p>
-    <w:p>
-      <w:r>
-        <w:t>Plan:</w:t>
+        <w:rPr>
+          <w:noProof/>
+        </w:rPr>
+        <mc:AlternateContent>
+          <mc:Choice Requires="wps">
+            <w:drawing>
+              <wp:anchor distT="0" distB="0" distL="114300" distR="114300" simplePos="0" relativeHeight="251684864" behindDoc="0" locked="0" layoutInCell="1" allowOverlap="1" wp14:anchorId="2EA61C3B" wp14:editId="48F33BC5">
+                <wp:simplePos x="0" y="0"/>
+                <wp:positionH relativeFrom="column">
+                  <wp:posOffset>3280934</wp:posOffset>
+                </wp:positionH>
+                <wp:positionV relativeFrom="paragraph">
+                  <wp:posOffset>-733743</wp:posOffset>
+                </wp:positionV>
+                <wp:extent cx="2296660" cy="2190226"/>
+                <wp:effectExtent l="0" t="0" r="0" b="23812"/>
+                <wp:wrapNone/>
+                <wp:docPr id="2118253861" name="Arc 2"/>
+                <wp:cNvGraphicFramePr/>
+                <a:graphic xmlns:a="http://schemas.openxmlformats.org/drawingml/2006/main">
+                  <a:graphicData uri="http://schemas.microsoft.com/office/word/2010/wordprocessingShape">
+                    <wps:wsp>
+                      <wps:cNvSpPr/>
+                      <wps:spPr>
+                        <a:xfrm rot="16200000">
+                          <a:off x="0" y="0"/>
+                          <a:ext cx="2296660" cy="2190226"/>
+                        </a:xfrm>
+                        <a:prstGeom prst="arc">
+                          <a:avLst>
+                            <a:gd name="adj1" fmla="val 10839378"/>
+                            <a:gd name="adj2" fmla="val 16345500"/>
+                          </a:avLst>
+                        </a:prstGeom>
+                      </wps:spPr>
+                      <wps:style>
+                        <a:lnRef idx="3">
+                          <a:schemeClr val="accent1"/>
+                        </a:lnRef>
+                        <a:fillRef idx="0">
+                          <a:schemeClr val="accent1"/>
+                        </a:fillRef>
+                        <a:effectRef idx="2">
+                          <a:schemeClr val="accent1"/>
+                        </a:effectRef>
+                        <a:fontRef idx="minor">
+                          <a:schemeClr val="tx1"/>
+                        </a:fontRef>
+                      </wps:style>
+                      <wps:bodyPr rot="0" spcFirstLastPara="0" vertOverflow="overflow" horzOverflow="overflow" vert="horz" wrap="square" lIns="91440" tIns="45720" rIns="91440" bIns="45720" numCol="1" spcCol="0" rtlCol="0" fromWordArt="0" anchor="ctr" anchorCtr="0" forceAA="0" compatLnSpc="1">
+                        <a:prstTxWarp prst="textNoShape">
+                          <a:avLst/>
+                        </a:prstTxWarp>
+                        <a:noAutofit/>
+                      </wps:bodyPr>
+                    </wps:wsp>
+                  </a:graphicData>
+                </a:graphic>
+                <wp14:sizeRelH relativeFrom="margin">
+                  <wp14:pctWidth>0</wp14:pctWidth>
+                </wp14:sizeRelH>
+                <wp14:sizeRelV relativeFrom="margin">
+                  <wp14:pctHeight>0</wp14:pctHeight>
+                </wp14:sizeRelV>
+              </wp:anchor>
+            </w:drawing>
+          </mc:Choice>
+          <mc:Fallback>
+            <w:pict>
+              <v:shape w14:anchorId="53910DB3" id="Arc 2" o:spid="_x0000_s1026" style="position:absolute;margin-left:258.35pt;margin-top:-57.8pt;width:180.85pt;height:172.45pt;rotation:-90;z-index:251684864;visibility:visible;mso-wrap-style:square;mso-width-percent:0;mso-height-percent:0;mso-wrap-distance-left:9pt;mso-wrap-distance-top:0;mso-wrap-distance-right:9pt;mso-wrap-distance-bottom:0;mso-position-horizontal:absolute;mso-position-horizontal-relative:text;mso-position-vertical:absolute;mso-position-vertical-relative:text;mso-width-percent:0;mso-height-percent:0;mso-width-relative:margin;mso-height-relative:margin;v-text-anchor:middle" coordsize="2296660,2190226" o:gfxdata="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" path="m83,1081960nsc3926,776890,141041,487178,378397,282619,601352,90471,894406,-10673,1194670,892r-46340,1094221l83,1081960xem83,1081960nfc3926,776890,141041,487178,378397,282619,601352,90471,894406,-10673,1194670,892e" filled="f" strokecolor="#4472c4 [3204]" strokeweight="1.5pt">
+                <v:stroke joinstyle="miter"/>
+                <v:path arrowok="t" o:connecttype="custom" o:connectlocs="83,1081960;378397,282619;1194670,892" o:connectangles="0,0,0"/>
+              </v:shape>
+            </w:pict>
+          </mc:Fallback>
+        </mc:AlternateContent>
+      </w:r>
+      <w:r>
+        <w:rPr>
+          <w:noProof/>
+        </w:rPr>
+        <mc:AlternateContent>
+          <mc:Choice Requires="wps">
+            <w:drawing>
+              <wp:anchor distT="0" distB="0" distL="114300" distR="114300" simplePos="0" relativeHeight="251680768" behindDoc="0" locked="0" layoutInCell="1" allowOverlap="1" wp14:anchorId="1F1CD1AA" wp14:editId="68878EB4">
+                <wp:simplePos x="0" y="0"/>
+                <wp:positionH relativeFrom="column">
+                  <wp:posOffset>2948298</wp:posOffset>
+                </wp:positionH>
+                <wp:positionV relativeFrom="paragraph">
+                  <wp:posOffset>2539497</wp:posOffset>
+                </wp:positionV>
+                <wp:extent cx="1315883" cy="457200"/>
+                <wp:effectExtent l="0" t="0" r="36830" b="19050"/>
+                <wp:wrapNone/>
+                <wp:docPr id="337401046" name="Straight Connector 10"/>
+                <wp:cNvGraphicFramePr/>
+                <a:graphic xmlns:a="http://schemas.openxmlformats.org/drawingml/2006/main">
+                  <a:graphicData uri="http://schemas.microsoft.com/office/word/2010/wordprocessingShape">
+                    <wps:wsp>
+                      <wps:cNvCnPr/>
+                      <wps:spPr>
+                        <a:xfrm>
+                          <a:off x="0" y="0"/>
+                          <a:ext cx="1315883" cy="457200"/>
+                        </a:xfrm>
+                        <a:prstGeom prst="line">
+                          <a:avLst/>
+                        </a:prstGeom>
+                      </wps:spPr>
+                      <wps:style>
+                        <a:lnRef idx="3">
+                          <a:schemeClr val="accent1"/>
+                        </a:lnRef>
+                        <a:fillRef idx="0">
+                          <a:schemeClr val="accent1"/>
+                        </a:fillRef>
+                        <a:effectRef idx="2">
+                          <a:schemeClr val="accent1"/>
+                        </a:effectRef>
+                        <a:fontRef idx="minor">
+                          <a:schemeClr val="tx1"/>
+                        </a:fontRef>
+                      </wps:style>
+                      <wps:bodyPr/>
+                    </wps:wsp>
+                  </a:graphicData>
+                </a:graphic>
+              </wp:anchor>
+            </w:drawing>
+          </mc:Choice>
+          <mc:Fallback>
+            <w:pict>
+              <v:line w14:anchorId="7C358DD5" id="Straight Connector 10" o:spid="_x0000_s1026" style="position:absolute;z-index:251680768;visibility:visible;mso-wrap-style:square;mso-wrap-distance-left:9pt;mso-wrap-distance-top:0;mso-wrap-distance-right:9pt;mso-wrap-distance-bottom:0;mso-position-horizontal:absolute;mso-position-horizontal-relative:text;mso-position-vertical:absolute;mso-position-vertical-relative:text" from="232.15pt,199.95pt" to="335.75pt,235.95pt" o:gfxdata="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" strokecolor="#4472c4 [3204]" strokeweight="1.5pt">
+                <v:stroke joinstyle="miter"/>
+              </v:line>
+            </w:pict>
+          </mc:Fallback>
+        </mc:AlternateContent>
+      </w:r>
+      <w:r>
+        <w:rPr>
+          <w:noProof/>
+        </w:rPr>
+        <mc:AlternateContent>
+          <mc:Choice Requires="wps">
+            <w:drawing>
+              <wp:anchor distT="0" distB="0" distL="114300" distR="114300" simplePos="0" relativeHeight="251679744" behindDoc="0" locked="0" layoutInCell="1" allowOverlap="1" wp14:anchorId="258FEE93" wp14:editId="437042DA">
+                <wp:simplePos x="0" y="0"/>
+                <wp:positionH relativeFrom="column">
+                  <wp:posOffset>3259248</wp:posOffset>
+                </wp:positionH>
+                <wp:positionV relativeFrom="paragraph">
+                  <wp:posOffset>2005343</wp:posOffset>
+                </wp:positionV>
+                <wp:extent cx="0" cy="1099996"/>
+                <wp:effectExtent l="0" t="0" r="38100" b="24130"/>
+                <wp:wrapNone/>
+                <wp:docPr id="1609912943" name="Straight Connector 9"/>
+                <wp:cNvGraphicFramePr/>
+                <a:graphic xmlns:a="http://schemas.openxmlformats.org/drawingml/2006/main">
+                  <a:graphicData uri="http://schemas.microsoft.com/office/word/2010/wordprocessingShape">
+                    <wps:wsp>
+                      <wps:cNvCnPr/>
+                      <wps:spPr>
+                        <a:xfrm flipV="1">
+                          <a:off x="0" y="0"/>
+                          <a:ext cx="0" cy="1099996"/>
+                        </a:xfrm>
+                        <a:prstGeom prst="line">
+                          <a:avLst/>
+                        </a:prstGeom>
+                      </wps:spPr>
+                      <wps:style>
+                        <a:lnRef idx="3">
+                          <a:schemeClr val="accent4"/>
+                        </a:lnRef>
+                        <a:fillRef idx="0">
+                          <a:schemeClr val="accent4"/>
+                        </a:fillRef>
+                        <a:effectRef idx="2">
+                          <a:schemeClr val="accent4"/>
+                        </a:effectRef>
+                        <a:fontRef idx="minor">
+                          <a:schemeClr val="tx1"/>
+                        </a:fontRef>
+                      </wps:style>
+                      <wps:bodyPr/>
+                    </wps:wsp>
+                  </a:graphicData>
+                </a:graphic>
+              </wp:anchor>
+            </w:drawing>
+          </mc:Choice>
+          <mc:Fallback>
+            <w:pict>
+              <v:line w14:anchorId="4C879DDA" id="Straight Connector 9" o:spid="_x0000_s1026" style="position:absolute;flip:y;z-index:251679744;visibility:visible;mso-wrap-style:square;mso-wrap-distance-left:9pt;mso-wrap-distance-top:0;mso-wrap-distance-right:9pt;mso-wrap-distance-bottom:0;mso-position-horizontal:absolute;mso-position-horizontal-relative:text;mso-position-vertical:absolute;mso-position-vertical-relative:text" from="256.65pt,157.9pt" to="256.65pt,244.5pt" o:gfxdata="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" strokecolor="#ffc000 [3207]" strokeweight="1.5pt">
+                <v:stroke joinstyle="miter"/>
+              </v:line>
+            </w:pict>
+          </mc:Fallback>
+        </mc:AlternateContent>
+      </w:r>
+      <w:r>
+        <w:rPr>
+          <w:noProof/>
+        </w:rPr>
+        <mc:AlternateContent>
+          <mc:Choice Requires="wps">
+            <w:drawing>
+              <wp:anchor distT="0" distB="0" distL="114300" distR="114300" simplePos="0" relativeHeight="251678720" behindDoc="0" locked="0" layoutInCell="1" allowOverlap="1" wp14:anchorId="7B136D3A" wp14:editId="1B9E6C7B">
+                <wp:simplePos x="0" y="0"/>
+                <wp:positionH relativeFrom="column">
+                  <wp:posOffset>2815628</wp:posOffset>
+                </wp:positionH>
+                <wp:positionV relativeFrom="paragraph">
+                  <wp:posOffset>615636</wp:posOffset>
+                </wp:positionV>
+                <wp:extent cx="1530035" cy="0"/>
+                <wp:effectExtent l="0" t="0" r="0" b="0"/>
+                <wp:wrapNone/>
+                <wp:docPr id="860547920" name="Straight Connector 8"/>
+                <wp:cNvGraphicFramePr/>
+                <a:graphic xmlns:a="http://schemas.openxmlformats.org/drawingml/2006/main">
+                  <a:graphicData uri="http://schemas.microsoft.com/office/word/2010/wordprocessingShape">
+                    <wps:wsp>
+                      <wps:cNvCnPr/>
+                      <wps:spPr>
+                        <a:xfrm>
+                          <a:off x="0" y="0"/>
+                          <a:ext cx="1530035" cy="0"/>
+                        </a:xfrm>
+                        <a:prstGeom prst="line">
+                          <a:avLst/>
+                        </a:prstGeom>
+                      </wps:spPr>
+                      <wps:style>
+                        <a:lnRef idx="3">
+                          <a:schemeClr val="accent4"/>
+                        </a:lnRef>
+                        <a:fillRef idx="0">
+                          <a:schemeClr val="accent4"/>
+                        </a:fillRef>
+                        <a:effectRef idx="2">
+                          <a:schemeClr val="accent4"/>
+                        </a:effectRef>
+                        <a:fontRef idx="minor">
+                          <a:schemeClr val="tx1"/>
+                        </a:fontRef>
+                      </wps:style>
+                      <wps:bodyPr/>
+                    </wps:wsp>
+                  </a:graphicData>
+                </a:graphic>
+                <wp14:sizeRelH relativeFrom="margin">
+                  <wp14:pctWidth>0</wp14:pctWidth>
+                </wp14:sizeRelH>
+              </wp:anchor>
+            </w:drawing>
+          </mc:Choice>
+          <mc:Fallback>
+            <w:pict>
+              <v:line w14:anchorId="25B4CF20" id="Straight Connector 8" o:spid="_x0000_s1026" style="position:absolute;z-index:251678720;visibility:visible;mso-wrap-style:square;mso-width-percent:0;mso-wrap-distance-left:9pt;mso-wrap-distance-top:0;mso-wrap-distance-right:9pt;mso-wrap-distance-bottom:0;mso-position-horizontal:absolute;mso-position-horizontal-relative:text;mso-position-vertical:absolute;mso-position-vertical-relative:text;mso-width-percent:0;mso-width-relative:margin" from="221.7pt,48.5pt" to="342.2pt,48.5pt" o:gfxdata="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" strokecolor="#ffc000 [3207]" strokeweight="1.5pt">
+                <v:stroke joinstyle="miter"/>
+              </v:line>
+            </w:pict>
+          </mc:Fallback>
+        </mc:AlternateContent>
+      </w:r>
+      <w:r>
+        <w:rPr>
+          <w:noProof/>
+        </w:rPr>
+        <mc:AlternateContent>
+          <mc:Choice Requires="wps">
+            <w:drawing>
+              <wp:anchor distT="0" distB="0" distL="114300" distR="114300" simplePos="0" relativeHeight="251677696" behindDoc="0" locked="0" layoutInCell="1" allowOverlap="1" wp14:anchorId="36CF8DA5" wp14:editId="64E3A8B3">
+                <wp:simplePos x="0" y="0"/>
+                <wp:positionH relativeFrom="column">
+                  <wp:posOffset>1543616</wp:posOffset>
+                </wp:positionH>
+                <wp:positionV relativeFrom="paragraph">
+                  <wp:posOffset>615636</wp:posOffset>
+                </wp:positionV>
+                <wp:extent cx="1267485" cy="0"/>
+                <wp:effectExtent l="0" t="0" r="0" b="0"/>
+                <wp:wrapNone/>
+                <wp:docPr id="1715215006" name="Straight Connector 7"/>
+                <wp:cNvGraphicFramePr/>
+                <a:graphic xmlns:a="http://schemas.openxmlformats.org/drawingml/2006/main">
+                  <a:graphicData uri="http://schemas.microsoft.com/office/word/2010/wordprocessingShape">
+                    <wps:wsp>
+                      <wps:cNvCnPr/>
+                      <wps:spPr>
+                        <a:xfrm>
+                          <a:off x="0" y="0"/>
+                          <a:ext cx="1267485" cy="0"/>
+                        </a:xfrm>
+                        <a:prstGeom prst="line">
+                          <a:avLst/>
+                        </a:prstGeom>
+                        <a:ln>
+                          <a:prstDash val="dash"/>
+                        </a:ln>
+                      </wps:spPr>
+                      <wps:style>
+                        <a:lnRef idx="3">
+                          <a:schemeClr val="accent6"/>
+                        </a:lnRef>
+                        <a:fillRef idx="0">
+                          <a:schemeClr val="accent6"/>
+                        </a:fillRef>
+                        <a:effectRef idx="2">
+                          <a:schemeClr val="accent6"/>
+                        </a:effectRef>
+                        <a:fontRef idx="minor">
+                          <a:schemeClr val="tx1"/>
+                        </a:fontRef>
+                      </wps:style>
+                      <wps:bodyPr/>
+                    </wps:wsp>
+                  </a:graphicData>
+                </a:graphic>
+                <wp14:sizeRelH relativeFrom="margin">
+                  <wp14:pctWidth>0</wp14:pctWidth>
+                </wp14:sizeRelH>
+              </wp:anchor>
+            </w:drawing>
+          </mc:Choice>
+          <mc:Fallback>
+            <w:pict>
+              <v:line w14:anchorId="58FCF2E8" id="Straight Connector 7" o:spid="_x0000_s1026" style="position:absolute;z-index:251677696;visibility:visible;mso-wrap-style:square;mso-width-percent:0;mso-wrap-distance-left:9pt;mso-wrap-distance-top:0;mso-wrap-distance-right:9pt;mso-wrap-distance-bottom:0;mso-position-horizontal:absolute;mso-position-horizontal-relative:text;mso-position-vertical:absolute;mso-position-vertical-relative:text;mso-width-percent:0;mso-width-relative:margin" from="121.55pt,48.5pt" to="221.35pt,48.5pt" o:gfxdata="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" strokecolor="#70ad47 [3209]" strokeweight="1.5pt">
+                <v:stroke dashstyle="dash" joinstyle="miter"/>
+              </v:line>
+            </w:pict>
+          </mc:Fallback>
+        </mc:AlternateContent>
+      </w:r>
+      <w:r>
+        <w:rPr>
+          <w:noProof/>
+        </w:rPr>
+        <mc:AlternateContent>
+          <mc:Choice Requires="wps">
+            <w:drawing>
+              <wp:anchor distT="0" distB="0" distL="114300" distR="114300" simplePos="0" relativeHeight="251676672" behindDoc="0" locked="0" layoutInCell="1" allowOverlap="1" wp14:anchorId="057CE595" wp14:editId="64162081">
+                <wp:simplePos x="0" y="0"/>
+                <wp:positionH relativeFrom="column">
+                  <wp:posOffset>1548143</wp:posOffset>
+                </wp:positionH>
+                <wp:positionV relativeFrom="paragraph">
+                  <wp:posOffset>611109</wp:posOffset>
+                </wp:positionV>
+                <wp:extent cx="0" cy="2485176"/>
+                <wp:effectExtent l="0" t="0" r="38100" b="10795"/>
+                <wp:wrapNone/>
+                <wp:docPr id="373033999" name="Straight Connector 6"/>
+                <wp:cNvGraphicFramePr/>
+                <a:graphic xmlns:a="http://schemas.openxmlformats.org/drawingml/2006/main">
+                  <a:graphicData uri="http://schemas.microsoft.com/office/word/2010/wordprocessingShape">
+                    <wps:wsp>
+                      <wps:cNvCnPr/>
+                      <wps:spPr>
+                        <a:xfrm flipV="1">
+                          <a:off x="0" y="0"/>
+                          <a:ext cx="0" cy="2485176"/>
+                        </a:xfrm>
+                        <a:prstGeom prst="line">
+                          <a:avLst/>
+                        </a:prstGeom>
+                        <a:ln>
+                          <a:prstDash val="dash"/>
+                        </a:ln>
+                      </wps:spPr>
+                      <wps:style>
+                        <a:lnRef idx="3">
+                          <a:schemeClr val="accent6"/>
+                        </a:lnRef>
+                        <a:fillRef idx="0">
+                          <a:schemeClr val="accent6"/>
+                        </a:fillRef>
+                        <a:effectRef idx="2">
+                          <a:schemeClr val="accent6"/>
+                        </a:effectRef>
+                        <a:fontRef idx="minor">
+                          <a:schemeClr val="tx1"/>
+                        </a:fontRef>
+                      </wps:style>
+                      <wps:bodyPr/>
+                    </wps:wsp>
+                  </a:graphicData>
+                </a:graphic>
+                <wp14:sizeRelV relativeFrom="margin">
+                  <wp14:pctHeight>0</wp14:pctHeight>
+                </wp14:sizeRelV>
+              </wp:anchor>
+            </w:drawing>
+          </mc:Choice>
+          <mc:Fallback>
+            <w:pict>
+              <v:line w14:anchorId="4B04B635" id="Straight Connector 6" o:spid="_x0000_s1026" style="position:absolute;flip:y;z-index:251676672;visibility:visible;mso-wrap-style:square;mso-height-percent:0;mso-wrap-distance-left:9pt;mso-wrap-distance-top:0;mso-wrap-distance-right:9pt;mso-wrap-distance-bottom:0;mso-position-horizontal:absolute;mso-position-horizontal-relative:text;mso-position-vertical:absolute;mso-position-vertical-relative:text;mso-height-percent:0;mso-height-relative:margin" from="121.9pt,48.1pt" to="121.9pt,243.8pt" o:gfxdata="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" strokecolor="#70ad47 [3209]" strokeweight="1.5pt">
+                <v:stroke dashstyle="dash" joinstyle="miter"/>
+              </v:line>
+            </w:pict>
+          </mc:Fallback>
+        </mc:AlternateContent>
+      </w:r>
+      <w:r>
+        <w:rPr>
+          <w:noProof/>
+        </w:rPr>
+        <mc:AlternateContent>
+          <mc:Choice Requires="wps">
+            <w:drawing>
+              <wp:anchor distT="0" distB="0" distL="114300" distR="114300" simplePos="0" relativeHeight="251671552" behindDoc="0" locked="0" layoutInCell="1" allowOverlap="1" wp14:anchorId="0B8A9304" wp14:editId="5C473D7E">
+                <wp:simplePos x="0" y="0"/>
+                <wp:positionH relativeFrom="column">
+                  <wp:posOffset>814812</wp:posOffset>
+                </wp:positionH>
+                <wp:positionV relativeFrom="paragraph">
+                  <wp:posOffset>466253</wp:posOffset>
+                </wp:positionV>
+                <wp:extent cx="2982595" cy="2113614"/>
+                <wp:effectExtent l="0" t="0" r="0" b="0"/>
+                <wp:wrapNone/>
+                <wp:docPr id="712384521" name="Arc 2"/>
+                <wp:cNvGraphicFramePr/>
+                <a:graphic xmlns:a="http://schemas.openxmlformats.org/drawingml/2006/main">
+                  <a:graphicData uri="http://schemas.microsoft.com/office/word/2010/wordprocessingShape">
+                    <wps:wsp>
+                      <wps:cNvSpPr/>
+                      <wps:spPr>
+                        <a:xfrm>
+                          <a:off x="0" y="0"/>
+                          <a:ext cx="2982595" cy="2113614"/>
+                        </a:xfrm>
+                        <a:prstGeom prst="arc">
+                          <a:avLst>
+                            <a:gd name="adj1" fmla="val 10839378"/>
+                            <a:gd name="adj2" fmla="val 16345500"/>
+                          </a:avLst>
+                        </a:prstGeom>
+                      </wps:spPr>
+                      <wps:style>
+                        <a:lnRef idx="3">
+                          <a:schemeClr val="accent1"/>
+                        </a:lnRef>
+                        <a:fillRef idx="0">
+                          <a:schemeClr val="accent1"/>
+                        </a:fillRef>
+                        <a:effectRef idx="2">
+                          <a:schemeClr val="accent1"/>
+                        </a:effectRef>
+                        <a:fontRef idx="minor">
+                          <a:schemeClr val="tx1"/>
+                        </a:fontRef>
+                      </wps:style>
+                      <wps:bodyPr rot="0" spcFirstLastPara="0" vertOverflow="overflow" horzOverflow="overflow" vert="horz" wrap="square" lIns="91440" tIns="45720" rIns="91440" bIns="45720" numCol="1" spcCol="0" rtlCol="0" fromWordArt="0" anchor="ctr" anchorCtr="0" forceAA="0" compatLnSpc="1">
+                        <a:prstTxWarp prst="textNoShape">
+                          <a:avLst/>
+                        </a:prstTxWarp>
+                        <a:noAutofit/>
+                      </wps:bodyPr>
+                    </wps:wsp>
+                  </a:graphicData>
+                </a:graphic>
+                <wp14:sizeRelH relativeFrom="margin">
+                  <wp14:pctWidth>0</wp14:pctWidth>
+                </wp14:sizeRelH>
+                <wp14:sizeRelV relativeFrom="margin">
+                  <wp14:pctHeight>0</wp14:pctHeight>
+                </wp14:sizeRelV>
+              </wp:anchor>
+            </w:drawing>
+          </mc:Choice>
+          <mc:Fallback>
+            <w:pict>
+              <v:shape w14:anchorId="2A3F7E36" id="Arc 2" o:spid="_x0000_s1026" style="position:absolute;margin-left:64.15pt;margin-top:36.7pt;width:234.85pt;height:166.45pt;z-index:251671552;visibility:visible;mso-wrap-style:square;mso-width-percent:0;mso-height-percent:0;mso-wrap-distance-left:9pt;mso-wrap-distance-top:0;mso-wrap-distance-right:9pt;mso-wrap-distance-bottom:0;mso-position-horizontal:absolute;mso-position-horizontal-relative:text;mso-position-vertical:absolute;mso-position-vertical-relative:text;mso-width-percent:0;mso-height-percent:0;mso-width-relative:margin;mso-height-relative:margin;v-text-anchor:middle" coordsize="2982595,2113614" o:gfxdata="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" path="m195,1039726nsc8087,693725,254519,372381,659913,179464,918422,56445,1224786,-6144,1536033,476r-44735,1056331l195,1039726xem195,1039726nfc8087,693725,254519,372381,659913,179464,918422,56445,1224786,-6144,1536033,476e" filled="f" strokecolor="#4472c4 [3204]" strokeweight="1.5pt">
+                <v:stroke joinstyle="miter"/>
+                <v:path arrowok="t" o:connecttype="custom" o:connectlocs="195,1039726;659913,179464;1536033,476" o:connectangles="0,0,0"/>
+              </v:shape>
+            </w:pict>
+          </mc:Fallback>
+        </mc:AlternateContent>
+      </w:r>
+      <w:r>
+        <w:rPr>
+          <w:noProof/>
+        </w:rPr>
+        <mc:AlternateContent>
+          <mc:Choice Requires="wps">
+            <w:drawing>
+              <wp:anchor distT="0" distB="0" distL="114300" distR="114300" simplePos="0" relativeHeight="251675648" behindDoc="0" locked="0" layoutInCell="1" allowOverlap="1" wp14:anchorId="2BE71912" wp14:editId="055DF4FB">
+                <wp:simplePos x="0" y="0"/>
+                <wp:positionH relativeFrom="column">
+                  <wp:posOffset>2892026</wp:posOffset>
+                </wp:positionH>
+                <wp:positionV relativeFrom="paragraph">
+                  <wp:posOffset>-702628</wp:posOffset>
+                </wp:positionV>
+                <wp:extent cx="2296660" cy="2190226"/>
+                <wp:effectExtent l="0" t="0" r="0" b="23812"/>
+                <wp:wrapNone/>
+                <wp:docPr id="802931177" name="Arc 2"/>
+                <wp:cNvGraphicFramePr/>
+                <a:graphic xmlns:a="http://schemas.openxmlformats.org/drawingml/2006/main">
+                  <a:graphicData uri="http://schemas.microsoft.com/office/word/2010/wordprocessingShape">
+                    <wps:wsp>
+                      <wps:cNvSpPr/>
+                      <wps:spPr>
+                        <a:xfrm rot="16200000">
+                          <a:off x="0" y="0"/>
+                          <a:ext cx="2296660" cy="2190226"/>
+                        </a:xfrm>
+                        <a:prstGeom prst="arc">
+                          <a:avLst>
+                            <a:gd name="adj1" fmla="val 10839378"/>
+                            <a:gd name="adj2" fmla="val 16345500"/>
+                          </a:avLst>
+                        </a:prstGeom>
+                      </wps:spPr>
+                      <wps:style>
+                        <a:lnRef idx="3">
+                          <a:schemeClr val="accent1"/>
+                        </a:lnRef>
+                        <a:fillRef idx="0">
+                          <a:schemeClr val="accent1"/>
+                        </a:fillRef>
+                        <a:effectRef idx="2">
+                          <a:schemeClr val="accent1"/>
+                        </a:effectRef>
+                        <a:fontRef idx="minor">
+                          <a:schemeClr val="tx1"/>
+                        </a:fontRef>
+                      </wps:style>
+                      <wps:bodyPr rot="0" spcFirstLastPara="0" vertOverflow="overflow" horzOverflow="overflow" vert="horz" wrap="square" lIns="91440" tIns="45720" rIns="91440" bIns="45720" numCol="1" spcCol="0" rtlCol="0" fromWordArt="0" anchor="ctr" anchorCtr="0" forceAA="0" compatLnSpc="1">
+                        <a:prstTxWarp prst="textNoShape">
+                          <a:avLst/>
+                        </a:prstTxWarp>
+                        <a:noAutofit/>
+                      </wps:bodyPr>
+                    </wps:wsp>
+                  </a:graphicData>
+                </a:graphic>
+                <wp14:sizeRelH relativeFrom="margin">
+                  <wp14:pctWidth>0</wp14:pctWidth>
+                </wp14:sizeRelH>
+                <wp14:sizeRelV relativeFrom="margin">
+                  <wp14:pctHeight>0</wp14:pctHeight>
+                </wp14:sizeRelV>
+              </wp:anchor>
+            </w:drawing>
+          </mc:Choice>
+          <mc:Fallback>
+            <w:pict>
+              <v:shape w14:anchorId="26DFD94C" id="Arc 2" o:spid="_x0000_s1026" style="position:absolute;margin-left:227.7pt;margin-top:-55.35pt;width:180.85pt;height:172.45pt;rotation:-90;z-index:251675648;visibility:visible;mso-wrap-style:square;mso-width-percent:0;mso-height-percent:0;mso-wrap-distance-left:9pt;mso-wrap-distance-top:0;mso-wrap-distance-right:9pt;mso-wrap-distance-bottom:0;mso-position-horizontal:absolute;mso-position-horizontal-relative:text;mso-position-vertical:absolute;mso-position-vertical-relative:text;mso-width-percent:0;mso-height-percent:0;mso-width-relative:margin;mso-height-relative:margin;v-text-anchor:middle" coordsize="2296660,2190226" o:gfxdata="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" path="m83,1081960nsc3926,776890,141041,487178,378397,282619,601352,90471,894406,-10673,1194670,892r-46340,1094221l83,1081960xem83,1081960nfc3926,776890,141041,487178,378397,282619,601352,90471,894406,-10673,1194670,892e" filled="f" strokecolor="#4472c4 [3204]" strokeweight="1.5pt">
+                <v:stroke joinstyle="miter"/>
+                <v:path arrowok="t" o:connecttype="custom" o:connectlocs="83,1081960;378397,282619;1194670,892" o:connectangles="0,0,0"/>
+              </v:shape>
+            </w:pict>
+          </mc:Fallback>
+        </mc:AlternateContent>
+      </w:r>
+      <w:r>
+        <w:rPr>
+          <w:noProof/>
+        </w:rPr>
+        <mc:AlternateContent>
+          <mc:Choice Requires="wps">
+            <w:drawing>
+              <wp:anchor distT="0" distB="0" distL="114300" distR="114300" simplePos="0" relativeHeight="251673600" behindDoc="0" locked="0" layoutInCell="1" allowOverlap="1" wp14:anchorId="4AB0A275" wp14:editId="07CDA4E7">
+                <wp:simplePos x="0" y="0"/>
+                <wp:positionH relativeFrom="column">
+                  <wp:posOffset>927979</wp:posOffset>
+                </wp:positionH>
+                <wp:positionV relativeFrom="paragraph">
+                  <wp:posOffset>1955548</wp:posOffset>
+                </wp:positionV>
+                <wp:extent cx="1339913" cy="1086415"/>
+                <wp:effectExtent l="0" t="0" r="31750" b="19050"/>
+                <wp:wrapNone/>
+                <wp:docPr id="986333646" name="Straight Connector 4"/>
+                <wp:cNvGraphicFramePr/>
+                <a:graphic xmlns:a="http://schemas.openxmlformats.org/drawingml/2006/main">
+                  <a:graphicData uri="http://schemas.microsoft.com/office/word/2010/wordprocessingShape">
+                    <wps:wsp>
+                      <wps:cNvCnPr/>
+                      <wps:spPr>
+                        <a:xfrm>
+                          <a:off x="0" y="0"/>
+                          <a:ext cx="1339913" cy="1086415"/>
+                        </a:xfrm>
+                        <a:prstGeom prst="line">
+                          <a:avLst/>
+                        </a:prstGeom>
+                      </wps:spPr>
+                      <wps:style>
+                        <a:lnRef idx="3">
+                          <a:schemeClr val="accent1"/>
+                        </a:lnRef>
+                        <a:fillRef idx="0">
+                          <a:schemeClr val="accent1"/>
+                        </a:fillRef>
+                        <a:effectRef idx="2">
+                          <a:schemeClr val="accent1"/>
+                        </a:effectRef>
+                        <a:fontRef idx="minor">
+                          <a:schemeClr val="tx1"/>
+                        </a:fontRef>
+                      </wps:style>
+                      <wps:bodyPr/>
+                    </wps:wsp>
+                  </a:graphicData>
+                </a:graphic>
+              </wp:anchor>
+            </w:drawing>
+          </mc:Choice>
+          <mc:Fallback>
+            <w:pict>
+              <v:line w14:anchorId="0BCDCB76" id="Straight Connector 4" o:spid="_x0000_s1026" style="position:absolute;z-index:251673600;visibility:visible;mso-wrap-style:square;mso-wrap-distance-left:9pt;mso-wrap-distance-top:0;mso-wrap-distance-right:9pt;mso-wrap-distance-bottom:0;mso-position-horizontal:absolute;mso-position-horizontal-relative:text;mso-position-vertical:absolute;mso-position-vertical-relative:text" from="73.05pt,154pt" to="178.55pt,239.55pt" o:gfxdata="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" strokecolor="#4472c4 [3204]" strokeweight="1.5pt">
+                <v:stroke joinstyle="miter"/>
+              </v:line>
+            </w:pict>
+          </mc:Fallback>
+        </mc:AlternateContent>
+      </w:r>
+      <w:r>
+        <w:rPr>
+          <w:noProof/>
+        </w:rPr>
+        <mc:AlternateContent>
+          <mc:Choice Requires="wps">
+            <w:drawing>
+              <wp:anchor distT="0" distB="0" distL="114300" distR="114300" simplePos="0" relativeHeight="251672576" behindDoc="0" locked="0" layoutInCell="1" allowOverlap="1" wp14:anchorId="1B55D3B5" wp14:editId="56989428">
+                <wp:simplePos x="0" y="0"/>
+                <wp:positionH relativeFrom="column">
+                  <wp:posOffset>841971</wp:posOffset>
+                </wp:positionH>
+                <wp:positionV relativeFrom="paragraph">
+                  <wp:posOffset>1928388</wp:posOffset>
+                </wp:positionV>
+                <wp:extent cx="1403287" cy="1077362"/>
+                <wp:effectExtent l="0" t="0" r="26035" b="27940"/>
+                <wp:wrapNone/>
+                <wp:docPr id="1403981907" name="Straight Connector 3"/>
+                <wp:cNvGraphicFramePr/>
+                <a:graphic xmlns:a="http://schemas.openxmlformats.org/drawingml/2006/main">
+                  <a:graphicData uri="http://schemas.microsoft.com/office/word/2010/wordprocessingShape">
+                    <wps:wsp>
+                      <wps:cNvCnPr/>
+                      <wps:spPr>
+                        <a:xfrm flipV="1">
+                          <a:off x="0" y="0"/>
+                          <a:ext cx="1403287" cy="1077362"/>
+                        </a:xfrm>
+                        <a:prstGeom prst="line">
+                          <a:avLst/>
+                        </a:prstGeom>
+                      </wps:spPr>
+                      <wps:style>
+                        <a:lnRef idx="3">
+                          <a:schemeClr val="accent2"/>
+                        </a:lnRef>
+                        <a:fillRef idx="0">
+                          <a:schemeClr val="accent2"/>
+                        </a:fillRef>
+                        <a:effectRef idx="2">
+                          <a:schemeClr val="accent2"/>
+                        </a:effectRef>
+                        <a:fontRef idx="minor">
+                          <a:schemeClr val="tx1"/>
+                        </a:fontRef>
+                      </wps:style>
+                      <wps:bodyPr/>
+                    </wps:wsp>
+                  </a:graphicData>
+                </a:graphic>
+              </wp:anchor>
+            </w:drawing>
+          </mc:Choice>
+          <mc:Fallback>
+            <w:pict>
+              <v:line w14:anchorId="442C4264" id="Straight Connector 3" o:spid="_x0000_s1026" style="position:absolute;flip:y;z-index:251672576;visibility:visible;mso-wrap-style:square;mso-wrap-distance-left:9pt;mso-wrap-distance-top:0;mso-wrap-distance-right:9pt;mso-wrap-distance-bottom:0;mso-position-horizontal:absolute;mso-position-horizontal-relative:text;mso-position-vertical:absolute;mso-position-vertical-relative:text" from="66.3pt,151.85pt" to="176.8pt,236.7pt" o:gfxdata="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" strokecolor="#ed7d31 [3205]" strokeweight="1.5pt">
+                <v:stroke joinstyle="miter"/>
+              </v:line>
+            </w:pict>
+          </mc:Fallback>
+        </mc:AlternateContent>
+      </w:r>
+      <w:r>
+        <w:rPr>
+          <w:noProof/>
+        </w:rPr>
+        <mc:AlternateContent>
+          <mc:Choice Requires="wps">
+            <w:drawing>
+              <wp:anchor distT="0" distB="0" distL="114300" distR="114300" simplePos="0" relativeHeight="251669504" behindDoc="0" locked="0" layoutInCell="1" allowOverlap="1" wp14:anchorId="149014CF" wp14:editId="3F39440B">
+                <wp:simplePos x="0" y="0"/>
+                <wp:positionH relativeFrom="column">
+                  <wp:posOffset>755015</wp:posOffset>
+                </wp:positionH>
+                <wp:positionV relativeFrom="paragraph">
+                  <wp:posOffset>1818640</wp:posOffset>
+                </wp:positionV>
+                <wp:extent cx="0" cy="1303020"/>
+                <wp:effectExtent l="0" t="0" r="38100" b="30480"/>
+                <wp:wrapNone/>
+                <wp:docPr id="1914400785" name="Straight Connector 1"/>
+                <wp:cNvGraphicFramePr/>
+                <a:graphic xmlns:a="http://schemas.openxmlformats.org/drawingml/2006/main">
+                  <a:graphicData uri="http://schemas.microsoft.com/office/word/2010/wordprocessingShape">
+                    <wps:wsp>
+                      <wps:cNvCnPr/>
+                      <wps:spPr>
+                        <a:xfrm>
+                          <a:off x="0" y="0"/>
+                          <a:ext cx="0" cy="1303020"/>
+                        </a:xfrm>
+                        <a:prstGeom prst="line">
+                          <a:avLst/>
+                        </a:prstGeom>
+                      </wps:spPr>
+                      <wps:style>
+                        <a:lnRef idx="3">
+                          <a:schemeClr val="dk1"/>
+                        </a:lnRef>
+                        <a:fillRef idx="0">
+                          <a:schemeClr val="dk1"/>
+                        </a:fillRef>
+                        <a:effectRef idx="2">
+                          <a:schemeClr val="dk1"/>
+                        </a:effectRef>
+                        <a:fontRef idx="minor">
+                          <a:schemeClr val="tx1"/>
+                        </a:fontRef>
+                      </wps:style>
+                      <wps:bodyPr/>
+                    </wps:wsp>
+                  </a:graphicData>
+                </a:graphic>
+                <wp14:sizeRelV relativeFrom="margin">
+                  <wp14:pctHeight>0</wp14:pctHeight>
+                </wp14:sizeRelV>
+              </wp:anchor>
+            </w:drawing>
+          </mc:Choice>
+          <mc:Fallback>
+            <w:pict>
+              <v:line w14:anchorId="22B8E82B" id="Straight Connector 1" o:spid="_x0000_s1026" style="position:absolute;z-index:251669504;visibility:visible;mso-wrap-style:square;mso-height-percent:0;mso-wrap-distance-left:9pt;mso-wrap-distance-top:0;mso-wrap-distance-right:9pt;mso-wrap-distance-bottom:0;mso-position-horizontal:absolute;mso-position-horizontal-relative:text;mso-position-vertical:absolute;mso-position-vertical-relative:text;mso-height-percent:0;mso-height-relative:margin" from="59.45pt,143.2pt" to="59.45pt,245.8pt" o:gfxdata="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" strokecolor="black [3200]" strokeweight="1.5pt">
+                <v:stroke joinstyle="miter"/>
+              </v:line>
+            </w:pict>
+          </mc:Fallback>
+        </mc:AlternateContent>
+      </w:r>
+      <w:r>
+        <w:rPr>
+          <w:noProof/>
+        </w:rPr>
+        <mc:AlternateContent>
+          <mc:Choice Requires="wps">
+            <w:drawing>
+              <wp:anchor distT="0" distB="0" distL="114300" distR="114300" simplePos="0" relativeHeight="251670528" behindDoc="0" locked="0" layoutInCell="1" allowOverlap="1" wp14:anchorId="65BDFBB8" wp14:editId="1A53036C">
+                <wp:simplePos x="0" y="0"/>
+                <wp:positionH relativeFrom="column">
+                  <wp:posOffset>755129</wp:posOffset>
+                </wp:positionH>
+                <wp:positionV relativeFrom="paragraph">
+                  <wp:posOffset>3113405</wp:posOffset>
+                </wp:positionV>
+                <wp:extent cx="1642745" cy="0"/>
+                <wp:effectExtent l="0" t="0" r="0" b="0"/>
+                <wp:wrapNone/>
+                <wp:docPr id="167752797" name="Straight Connector 1"/>
+                <wp:cNvGraphicFramePr/>
+                <a:graphic xmlns:a="http://schemas.openxmlformats.org/drawingml/2006/main">
+                  <a:graphicData uri="http://schemas.microsoft.com/office/word/2010/wordprocessingShape">
+                    <wps:wsp>
+                      <wps:cNvCnPr/>
+                      <wps:spPr>
+                        <a:xfrm>
+                          <a:off x="0" y="0"/>
+                          <a:ext cx="1642745" cy="0"/>
+                        </a:xfrm>
+                        <a:prstGeom prst="line">
+                          <a:avLst/>
+                        </a:prstGeom>
+                      </wps:spPr>
+                      <wps:style>
+                        <a:lnRef idx="3">
+                          <a:schemeClr val="dk1"/>
+                        </a:lnRef>
+                        <a:fillRef idx="0">
+                          <a:schemeClr val="dk1"/>
+                        </a:fillRef>
+                        <a:effectRef idx="2">
+                          <a:schemeClr val="dk1"/>
+                        </a:effectRef>
+                        <a:fontRef idx="minor">
+                          <a:schemeClr val="tx1"/>
+                        </a:fontRef>
+                      </wps:style>
+                      <wps:bodyPr/>
+                    </wps:wsp>
+                  </a:graphicData>
+                </a:graphic>
+                <wp14:sizeRelH relativeFrom="margin">
+                  <wp14:pctWidth>0</wp14:pctWidth>
+                </wp14:sizeRelH>
+                <wp14:sizeRelV relativeFrom="margin">
+                  <wp14:pctHeight>0</wp14:pctHeight>
+                </wp14:sizeRelV>
+              </wp:anchor>
+            </w:drawing>
+          </mc:Choice>
+          <mc:Fallback>
+            <w:pict>
+              <v:line w14:anchorId="2772050F" id="Straight Connector 1" o:spid="_x0000_s1026" style="position:absolute;z-index:251670528;visibility:visible;mso-wrap-style:square;mso-width-percent:0;mso-height-percent:0;mso-wrap-distance-left:9pt;mso-wrap-distance-top:0;mso-wrap-distance-right:9pt;mso-wrap-distance-bottom:0;mso-position-horizontal:absolute;mso-position-horizontal-relative:text;mso-position-vertical:absolute;mso-position-vertical-relative:text;mso-width-percent:0;mso-height-percent:0;mso-width-relative:margin;mso-height-relative:margin" from="59.45pt,245.15pt" to="188.8pt,245.15pt" o:gfxdata="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" strokecolor="black [3200]" strokeweight="1.5pt">
+                <v:stroke joinstyle="miter"/>
+              </v:line>
+            </w:pict>
+          </mc:Fallback>
+        </mc:AlternateContent>
+      </w:r>
+      <w:r>
+        <w:rPr>
+          <w:noProof/>
+        </w:rPr>
+        <mc:AlternateContent>
+          <mc:Choice Requires="wps">
+            <w:drawing>
+              <wp:anchor distT="0" distB="0" distL="114300" distR="114300" simplePos="0" relativeHeight="251667456" behindDoc="0" locked="0" layoutInCell="1" allowOverlap="1" wp14:anchorId="6772CBE8" wp14:editId="10CCAC4D">
+                <wp:simplePos x="0" y="0"/>
+                <wp:positionH relativeFrom="column">
+                  <wp:posOffset>2823845</wp:posOffset>
+                </wp:positionH>
+                <wp:positionV relativeFrom="paragraph">
+                  <wp:posOffset>3113405</wp:posOffset>
+                </wp:positionV>
+                <wp:extent cx="1642745" cy="0"/>
+                <wp:effectExtent l="0" t="0" r="0" b="0"/>
+                <wp:wrapNone/>
+                <wp:docPr id="829342037" name="Straight Connector 1"/>
+                <wp:cNvGraphicFramePr/>
+                <a:graphic xmlns:a="http://schemas.openxmlformats.org/drawingml/2006/main">
+                  <a:graphicData uri="http://schemas.microsoft.com/office/word/2010/wordprocessingShape">
+                    <wps:wsp>
+                      <wps:cNvCnPr/>
+                      <wps:spPr>
+                        <a:xfrm>
+                          <a:off x="0" y="0"/>
+                          <a:ext cx="1642745" cy="0"/>
+                        </a:xfrm>
+                        <a:prstGeom prst="line">
+                          <a:avLst/>
+                        </a:prstGeom>
+                      </wps:spPr>
+                      <wps:style>
+                        <a:lnRef idx="3">
+                          <a:schemeClr val="dk1"/>
+                        </a:lnRef>
+                        <a:fillRef idx="0">
+                          <a:schemeClr val="dk1"/>
+                        </a:fillRef>
+                        <a:effectRef idx="2">
+                          <a:schemeClr val="dk1"/>
+                        </a:effectRef>
+                        <a:fontRef idx="minor">
+                          <a:schemeClr val="tx1"/>
+                        </a:fontRef>
+                      </wps:style>
+                      <wps:bodyPr/>
+                    </wps:wsp>
+                  </a:graphicData>
+                </a:graphic>
+                <wp14:sizeRelH relativeFrom="margin">
+                  <wp14:pctWidth>0</wp14:pctWidth>
+                </wp14:sizeRelH>
+                <wp14:sizeRelV relativeFrom="margin">
+                  <wp14:pctHeight>0</wp14:pctHeight>
+                </wp14:sizeRelV>
+              </wp:anchor>
+            </w:drawing>
+          </mc:Choice>
+          <mc:Fallback>
+            <w:pict>
+              <v:line w14:anchorId="52BD7B5B" id="Straight Connector 1" o:spid="_x0000_s1026" style="position:absolute;z-index:251667456;visibility:visible;mso-wrap-style:square;mso-width-percent:0;mso-height-percent:0;mso-wrap-distance-left:9pt;mso-wrap-distance-top:0;mso-wrap-distance-right:9pt;mso-wrap-distance-bottom:0;mso-position-horizontal:absolute;mso-position-horizontal-relative:text;mso-position-vertical:absolute;mso-position-vertical-relative:text;mso-width-percent:0;mso-height-percent:0;mso-width-relative:margin;mso-height-relative:margin" from="222.35pt,245.15pt" to="351.7pt,245.15pt" o:gfxdata="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" strokecolor="black [3200]" strokeweight="1.5pt">
+                <v:stroke joinstyle="miter"/>
+              </v:line>
+            </w:pict>
+          </mc:Fallback>
+        </mc:AlternateContent>
+      </w:r>
+      <w:r>
+        <w:rPr>
+          <w:noProof/>
+        </w:rPr>
+        <mc:AlternateContent>
+          <mc:Choice Requires="wps">
+            <w:drawing>
+              <wp:anchor distT="0" distB="0" distL="114300" distR="114300" simplePos="0" relativeHeight="251666432" behindDoc="0" locked="0" layoutInCell="1" allowOverlap="1" wp14:anchorId="68B6868A" wp14:editId="1BAB2C3C">
+                <wp:simplePos x="0" y="0"/>
+                <wp:positionH relativeFrom="column">
+                  <wp:posOffset>2824008</wp:posOffset>
+                </wp:positionH>
+                <wp:positionV relativeFrom="paragraph">
+                  <wp:posOffset>1818797</wp:posOffset>
+                </wp:positionV>
+                <wp:extent cx="0" cy="1303322"/>
+                <wp:effectExtent l="0" t="0" r="38100" b="30480"/>
+                <wp:wrapNone/>
+                <wp:docPr id="1079553863" name="Straight Connector 1"/>
+                <wp:cNvGraphicFramePr/>
+                <a:graphic xmlns:a="http://schemas.openxmlformats.org/drawingml/2006/main">
+                  <a:graphicData uri="http://schemas.microsoft.com/office/word/2010/wordprocessingShape">
+                    <wps:wsp>
+                      <wps:cNvCnPr/>
+                      <wps:spPr>
+                        <a:xfrm>
+                          <a:off x="0" y="0"/>
+                          <a:ext cx="0" cy="1303322"/>
+                        </a:xfrm>
+                        <a:prstGeom prst="line">
+                          <a:avLst/>
+                        </a:prstGeom>
+                      </wps:spPr>
+                      <wps:style>
+                        <a:lnRef idx="3">
+                          <a:schemeClr val="dk1"/>
+                        </a:lnRef>
+                        <a:fillRef idx="0">
+                          <a:schemeClr val="dk1"/>
+                        </a:fillRef>
+                        <a:effectRef idx="2">
+                          <a:schemeClr val="dk1"/>
+                        </a:effectRef>
+                        <a:fontRef idx="minor">
+                          <a:schemeClr val="tx1"/>
+                        </a:fontRef>
+                      </wps:style>
+                      <wps:bodyPr/>
+                    </wps:wsp>
+                  </a:graphicData>
+                </a:graphic>
+                <wp14:sizeRelV relativeFrom="margin">
+                  <wp14:pctHeight>0</wp14:pctHeight>
+                </wp14:sizeRelV>
+              </wp:anchor>
+            </w:drawing>
+          </mc:Choice>
+          <mc:Fallback>
+            <w:pict>
+              <v:line w14:anchorId="5BDDB6A0" id="Straight Connector 1" o:spid="_x0000_s1026" style="position:absolute;z-index:251666432;visibility:visible;mso-wrap-style:square;mso-height-percent:0;mso-wrap-distance-left:9pt;mso-wrap-distance-top:0;mso-wrap-distance-right:9pt;mso-wrap-distance-bottom:0;mso-position-horizontal:absolute;mso-position-horizontal-relative:text;mso-position-vertical:absolute;mso-position-vertical-relative:text;mso-height-percent:0;mso-height-relative:margin" from="222.35pt,143.2pt" to="222.35pt,245.8pt" o:gfxdata="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" strokecolor="black [3200]" strokeweight="1.5pt">
+                <v:stroke joinstyle="miter"/>
+              </v:line>
+            </w:pict>
+          </mc:Fallback>
+        </mc:AlternateContent>
+      </w:r>
+      <w:r>
+        <w:rPr>
+          <w:noProof/>
+        </w:rPr>
+        <mc:AlternateContent>
+          <mc:Choice Requires="wps">
+            <w:drawing>
+              <wp:anchor distT="0" distB="0" distL="114300" distR="114300" simplePos="0" relativeHeight="251664384" behindDoc="0" locked="0" layoutInCell="1" allowOverlap="1" wp14:anchorId="26C86D5B" wp14:editId="1F0EC3A6">
+                <wp:simplePos x="0" y="0"/>
+                <wp:positionH relativeFrom="column">
+                  <wp:posOffset>2814955</wp:posOffset>
+                </wp:positionH>
+                <wp:positionV relativeFrom="paragraph">
+                  <wp:posOffset>1592580</wp:posOffset>
+                </wp:positionV>
+                <wp:extent cx="1642745" cy="0"/>
+                <wp:effectExtent l="0" t="0" r="0" b="0"/>
+                <wp:wrapNone/>
+                <wp:docPr id="1831054963" name="Straight Connector 1"/>
+                <wp:cNvGraphicFramePr/>
+                <a:graphic xmlns:a="http://schemas.openxmlformats.org/drawingml/2006/main">
+                  <a:graphicData uri="http://schemas.microsoft.com/office/word/2010/wordprocessingShape">
+                    <wps:wsp>
+                      <wps:cNvCnPr/>
+                      <wps:spPr>
+                        <a:xfrm>
+                          <a:off x="0" y="0"/>
+                          <a:ext cx="1642745" cy="0"/>
+                        </a:xfrm>
+                        <a:prstGeom prst="line">
+                          <a:avLst/>
+                        </a:prstGeom>
+                      </wps:spPr>
+                      <wps:style>
+                        <a:lnRef idx="3">
+                          <a:schemeClr val="dk1"/>
+                        </a:lnRef>
+                        <a:fillRef idx="0">
+                          <a:schemeClr val="dk1"/>
+                        </a:fillRef>
+                        <a:effectRef idx="2">
+                          <a:schemeClr val="dk1"/>
+                        </a:effectRef>
+                        <a:fontRef idx="minor">
+                          <a:schemeClr val="tx1"/>
+                        </a:fontRef>
+                      </wps:style>
+                      <wps:bodyPr/>
+                    </wps:wsp>
+                  </a:graphicData>
+                </a:graphic>
+                <wp14:sizeRelH relativeFrom="margin">
+                  <wp14:pctWidth>0</wp14:pctWidth>
+                </wp14:sizeRelH>
+                <wp14:sizeRelV relativeFrom="margin">
+                  <wp14:pctHeight>0</wp14:pctHeight>
+                </wp14:sizeRelV>
+              </wp:anchor>
+            </w:drawing>
+          </mc:Choice>
+          <mc:Fallback>
+            <w:pict>
+              <v:line w14:anchorId="44093A74" id="Straight Connector 1" o:spid="_x0000_s1026" style="position:absolute;z-index:251664384;visibility:visible;mso-wrap-style:square;mso-width-percent:0;mso-height-percent:0;mso-wrap-distance-left:9pt;mso-wrap-distance-top:0;mso-wrap-distance-right:9pt;mso-wrap-distance-bottom:0;mso-position-horizontal:absolute;mso-position-horizontal-relative:text;mso-position-vertical:absolute;mso-position-vertical-relative:text;mso-width-percent:0;mso-height-percent:0;mso-width-relative:margin;mso-height-relative:margin" from="221.65pt,125.4pt" to="351pt,125.4pt" o:gfxdata="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" strokecolor="black [3200]" strokeweight="1.5pt">
+                <v:stroke joinstyle="miter"/>
+              </v:line>
+            </w:pict>
+          </mc:Fallback>
+        </mc:AlternateContent>
+      </w:r>
+      <w:r>
+        <w:rPr>
+          <w:noProof/>
+        </w:rPr>
+        <mc:AlternateContent>
+          <mc:Choice Requires="wps">
+            <w:drawing>
+              <wp:anchor distT="0" distB="0" distL="114300" distR="114300" simplePos="0" relativeHeight="251663360" behindDoc="0" locked="0" layoutInCell="1" allowOverlap="1" wp14:anchorId="685090DE" wp14:editId="11EBD31D">
+                <wp:simplePos x="0" y="0"/>
+                <wp:positionH relativeFrom="column">
+                  <wp:posOffset>2815395</wp:posOffset>
+                </wp:positionH>
+                <wp:positionV relativeFrom="paragraph">
+                  <wp:posOffset>298368</wp:posOffset>
+                </wp:positionV>
+                <wp:extent cx="0" cy="1303322"/>
+                <wp:effectExtent l="0" t="0" r="38100" b="30480"/>
+                <wp:wrapNone/>
+                <wp:docPr id="886579637" name="Straight Connector 1"/>
+                <wp:cNvGraphicFramePr/>
+                <a:graphic xmlns:a="http://schemas.openxmlformats.org/drawingml/2006/main">
+                  <a:graphicData uri="http://schemas.microsoft.com/office/word/2010/wordprocessingShape">
+                    <wps:wsp>
+                      <wps:cNvCnPr/>
+                      <wps:spPr>
+                        <a:xfrm>
+                          <a:off x="0" y="0"/>
+                          <a:ext cx="0" cy="1303322"/>
+                        </a:xfrm>
+                        <a:prstGeom prst="line">
+                          <a:avLst/>
+                        </a:prstGeom>
+                      </wps:spPr>
+                      <wps:style>
+                        <a:lnRef idx="3">
+                          <a:schemeClr val="dk1"/>
+                        </a:lnRef>
+                        <a:fillRef idx="0">
+                          <a:schemeClr val="dk1"/>
+                        </a:fillRef>
+                        <a:effectRef idx="2">
+                          <a:schemeClr val="dk1"/>
+                        </a:effectRef>
+                        <a:fontRef idx="minor">
+                          <a:schemeClr val="tx1"/>
+                        </a:fontRef>
+                      </wps:style>
+                      <wps:bodyPr/>
+                    </wps:wsp>
+                  </a:graphicData>
+                </a:graphic>
+                <wp14:sizeRelV relativeFrom="margin">
+                  <wp14:pctHeight>0</wp14:pctHeight>
+                </wp14:sizeRelV>
+              </wp:anchor>
+            </w:drawing>
+          </mc:Choice>
+          <mc:Fallback>
+            <w:pict>
+              <v:line w14:anchorId="00AF810E" id="Straight Connector 1" o:spid="_x0000_s1026" style="position:absolute;z-index:251663360;visibility:visible;mso-wrap-style:square;mso-height-percent:0;mso-wrap-distance-left:9pt;mso-wrap-distance-top:0;mso-wrap-distance-right:9pt;mso-wrap-distance-bottom:0;mso-position-horizontal:absolute;mso-position-horizontal-relative:text;mso-position-vertical:absolute;mso-position-vertical-relative:text;mso-height-percent:0;mso-height-relative:margin" from="221.7pt,23.5pt" to="221.7pt,126.1pt" o:gfxdata="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" strokecolor="black [3200]" strokeweight="1.5pt">
+                <v:stroke joinstyle="miter"/>
+              </v:line>
+            </w:pict>
+          </mc:Fallback>
+        </mc:AlternateContent>
+      </w:r>
+      <w:r>
+        <w:rPr>
+          <w:noProof/>
+        </w:rPr>
+        <mc:AlternateContent>
+          <mc:Choice Requires="wps">
+            <w:drawing>
+              <wp:anchor distT="0" distB="0" distL="114300" distR="114300" simplePos="0" relativeHeight="251659264" behindDoc="0" locked="0" layoutInCell="1" allowOverlap="1" wp14:anchorId="2F6089F2" wp14:editId="69898B6A">
+                <wp:simplePos x="0" y="0"/>
+                <wp:positionH relativeFrom="column">
+                  <wp:posOffset>751438</wp:posOffset>
+                </wp:positionH>
+                <wp:positionV relativeFrom="paragraph">
+                  <wp:posOffset>303291</wp:posOffset>
+                </wp:positionV>
+                <wp:extent cx="0" cy="1303322"/>
+                <wp:effectExtent l="0" t="0" r="38100" b="30480"/>
+                <wp:wrapNone/>
+                <wp:docPr id="1166717326" name="Straight Connector 1"/>
+                <wp:cNvGraphicFramePr/>
+                <a:graphic xmlns:a="http://schemas.openxmlformats.org/drawingml/2006/main">
+                  <a:graphicData uri="http://schemas.microsoft.com/office/word/2010/wordprocessingShape">
+                    <wps:wsp>
+                      <wps:cNvCnPr/>
+                      <wps:spPr>
+                        <a:xfrm>
+                          <a:off x="0" y="0"/>
+                          <a:ext cx="0" cy="1303322"/>
+                        </a:xfrm>
+                        <a:prstGeom prst="line">
+                          <a:avLst/>
+                        </a:prstGeom>
+                      </wps:spPr>
+                      <wps:style>
+                        <a:lnRef idx="3">
+                          <a:schemeClr val="dk1"/>
+                        </a:lnRef>
+                        <a:fillRef idx="0">
+                          <a:schemeClr val="dk1"/>
+                        </a:fillRef>
+                        <a:effectRef idx="2">
+                          <a:schemeClr val="dk1"/>
+                        </a:effectRef>
+                        <a:fontRef idx="minor">
+                          <a:schemeClr val="tx1"/>
+                        </a:fontRef>
+                      </wps:style>
+                      <wps:bodyPr/>
+                    </wps:wsp>
+                  </a:graphicData>
+                </a:graphic>
+                <wp14:sizeRelV relativeFrom="margin">
+                  <wp14:pctHeight>0</wp14:pctHeight>
+                </wp14:sizeRelV>
+              </wp:anchor>
+            </w:drawing>
+          </mc:Choice>
+          <mc:Fallback>
+            <w:pict>
+              <v:line w14:anchorId="758D9A25" id="Straight Connector 1" o:spid="_x0000_s1026" style="position:absolute;z-index:251659264;visibility:visible;mso-wrap-style:square;mso-height-percent:0;mso-wrap-distance-left:9pt;mso-wrap-distance-top:0;mso-wrap-distance-right:9pt;mso-wrap-distance-bottom:0;mso-position-horizontal:absolute;mso-position-horizontal-relative:text;mso-position-vertical:absolute;mso-position-vertical-relative:text;mso-height-percent:0;mso-height-relative:margin" from="59.15pt,23.9pt" to="59.15pt,126.5pt" o:gfxdata="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" strokecolor="black [3200]" strokeweight="1.5pt">
+                <v:stroke joinstyle="miter"/>
+              </v:line>
+            </w:pict>
+          </mc:Fallback>
+        </mc:AlternateContent>
+      </w:r>
+      <w:r>
+        <w:rPr>
+          <w:noProof/>
+        </w:rPr>
+        <mc:AlternateContent>
+          <mc:Choice Requires="wps">
+            <w:drawing>
+              <wp:anchor distT="0" distB="0" distL="114300" distR="114300" simplePos="0" relativeHeight="251661312" behindDoc="0" locked="0" layoutInCell="1" allowOverlap="1" wp14:anchorId="51995C20" wp14:editId="0DB8855D">
+                <wp:simplePos x="0" y="0"/>
+                <wp:positionH relativeFrom="column">
+                  <wp:posOffset>751438</wp:posOffset>
+                </wp:positionH>
+                <wp:positionV relativeFrom="paragraph">
+                  <wp:posOffset>1597937</wp:posOffset>
+                </wp:positionV>
+                <wp:extent cx="1643204" cy="0"/>
+                <wp:effectExtent l="0" t="0" r="0" b="0"/>
+                <wp:wrapNone/>
+                <wp:docPr id="1344887085" name="Straight Connector 1"/>
+                <wp:cNvGraphicFramePr/>
+                <a:graphic xmlns:a="http://schemas.openxmlformats.org/drawingml/2006/main">
+                  <a:graphicData uri="http://schemas.microsoft.com/office/word/2010/wordprocessingShape">
+                    <wps:wsp>
+                      <wps:cNvCnPr/>
+                      <wps:spPr>
+                        <a:xfrm>
+                          <a:off x="0" y="0"/>
+                          <a:ext cx="1643204" cy="0"/>
+                        </a:xfrm>
+                        <a:prstGeom prst="line">
+                          <a:avLst/>
+                        </a:prstGeom>
+                      </wps:spPr>
+                      <wps:style>
+                        <a:lnRef idx="3">
+                          <a:schemeClr val="dk1"/>
+                        </a:lnRef>
+                        <a:fillRef idx="0">
+                          <a:schemeClr val="dk1"/>
+                        </a:fillRef>
+                        <a:effectRef idx="2">
+                          <a:schemeClr val="dk1"/>
+                        </a:effectRef>
+                        <a:fontRef idx="minor">
+                          <a:schemeClr val="tx1"/>
+                        </a:fontRef>
+                      </wps:style>
+                      <wps:bodyPr/>
+                    </wps:wsp>
+                  </a:graphicData>
+                </a:graphic>
+                <wp14:sizeRelH relativeFrom="margin">
+                  <wp14:pctWidth>0</wp14:pctWidth>
+                </wp14:sizeRelH>
+                <wp14:sizeRelV relativeFrom="margin">
+                  <wp14:pctHeight>0</wp14:pctHeight>
+                </wp14:sizeRelV>
+              </wp:anchor>
+            </w:drawing>
+          </mc:Choice>
+          <mc:Fallback>
+            <w:pict>
+              <v:line w14:anchorId="7DC471B7" id="Straight Connector 1" o:spid="_x0000_s1026" style="position:absolute;z-index:251661312;visibility:visible;mso-wrap-style:square;mso-width-percent:0;mso-height-percent:0;mso-wrap-distance-left:9pt;mso-wrap-distance-top:0;mso-wrap-distance-right:9pt;mso-wrap-distance-bottom:0;mso-position-horizontal:absolute;mso-position-horizontal-relative:text;mso-position-vertical:absolute;mso-position-vertical-relative:text;mso-width-percent:0;mso-height-percent:0;mso-width-relative:margin;mso-height-relative:margin" from="59.15pt,125.8pt" to="188.55pt,125.8pt" o:gfxdata="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" strokecolor="black [3200]" strokeweight="1.5pt">
+                <v:stroke joinstyle="miter"/>
+              </v:line>
+            </w:pict>
+          </mc:Fallback>
+        </mc:AlternateContent>
+      </w:r>
+      <w:r>
+        <w:tab/>
+        <w:t>Y</w:t>
+      </w:r>
+      <w:r>
+        <w:tab/>
+        <w:t>Y</w:t>
       </w:r>
     </w:p>
     <w:p>
       <w:pPr>
-        <w:pStyle w:val="ListParagraph"/>
-        <w:numPr>
-          <w:ilvl w:val="0"/>
-          <w:numId w:val="1"/>
-        </w:numPr>
+        <w:tabs>
+          <w:tab w:val="left" w:pos="3187"/>
+          <w:tab w:val="left" w:pos="3757"/>
+          <w:tab w:val="left" w:pos="4762"/>
+          <w:tab w:val="left" w:pos="4848"/>
+          <w:tab w:val="left" w:pos="5377"/>
+        </w:tabs>
       </w:pPr>
       <w:r>
-        <w:t>Introduction</w:t>
+        <w:tab/>
+      </w:r>
+      <m:oMath>
+        <m:r>
+          <w:rPr>
+            <w:rFonts w:ascii="Cambria Math" w:hAnsi="Cambria Math"/>
+            <w:color w:val="4472C4" w:themeColor="accent1"/>
+          </w:rPr>
+          <m:t>Y=A</m:t>
+        </m:r>
+        <m:sSup>
+          <m:sSupPr>
+            <m:ctrlPr>
+              <w:rPr>
+                <w:rFonts w:ascii="Cambria Math" w:hAnsi="Cambria Math"/>
+                <w:i/>
+                <w:color w:val="4472C4" w:themeColor="accent1"/>
+              </w:rPr>
+            </m:ctrlPr>
+          </m:sSupPr>
+          <m:e>
+            <m:r>
+              <w:rPr>
+                <w:rFonts w:ascii="Cambria Math" w:hAnsi="Cambria Math"/>
+                <w:color w:val="4472C4" w:themeColor="accent1"/>
+              </w:rPr>
+              <m:t>N</m:t>
+            </m:r>
+          </m:e>
+          <m:sup>
+            <m:r>
+              <w:rPr>
+                <w:rFonts w:ascii="Cambria Math" w:hAnsi="Cambria Math"/>
+                <w:color w:val="4472C4" w:themeColor="accent1"/>
+              </w:rPr>
+              <m:t>1-α</m:t>
+            </m:r>
+          </m:sup>
+        </m:sSup>
+      </m:oMath>
+      <w:r>
+        <w:tab/>
+      </w:r>
+      <w:r>
+        <w:rPr>
+          <w:color w:val="4472C4" w:themeColor="accent1"/>
+        </w:rPr>
+        <w:t>AD</w:t>
+      </w:r>
+      <w:r>
+        <w:tab/>
+      </w:r>
+      <w:r>
+        <w:tab/>
       </w:r>
     </w:p>
     <w:p>
       <w:pPr>
-        <w:pStyle w:val="ListParagraph"/>
-        <w:numPr>
-          <w:ilvl w:val="0"/>
-          <w:numId w:val="1"/>
-        </w:numPr>
+        <w:tabs>
+          <w:tab w:val="left" w:pos="6886"/>
+        </w:tabs>
       </w:pPr>
       <w:r>
-        <w:t>What is the impact of the shock?</w:t>
+        <w:tab/>
+      </w:r>
+      <m:oMath>
+        <m:acc>
+          <m:accPr>
+            <m:chr m:val="̅"/>
+            <m:ctrlPr>
+              <w:rPr>
+                <w:rFonts w:ascii="Cambria Math" w:hAnsi="Cambria Math"/>
+                <w:i/>
+                <w:color w:val="FFC000" w:themeColor="accent4"/>
+              </w:rPr>
+            </m:ctrlPr>
+          </m:accPr>
+          <m:e>
+            <m:r>
+              <w:rPr>
+                <w:rFonts w:ascii="Cambria Math" w:hAnsi="Cambria Math"/>
+                <w:color w:val="FFC000" w:themeColor="accent4"/>
+              </w:rPr>
+              <m:t>Y</m:t>
+            </m:r>
+          </m:e>
+        </m:acc>
+      </m:oMath>
+    </w:p>
+    <w:p/>
+    <w:p>
+      <w:pPr>
+        <w:tabs>
+          <w:tab w:val="left" w:pos="6667"/>
+        </w:tabs>
+      </w:pPr>
+      <w:r>
+        <w:tab/>
+      </w:r>
+      <w:r>
+        <w:rPr>
+          <w:color w:val="4472C4" w:themeColor="accent1"/>
+        </w:rPr>
+        <w:t>AD2</w:t>
       </w:r>
     </w:p>
     <w:p>
       <w:pPr>
-        <w:pStyle w:val="ListParagraph"/>
-        <w:numPr>
-          <w:ilvl w:val="1"/>
-          <w:numId w:val="1"/>
-        </w:numPr>
+        <w:tabs>
+          <w:tab w:val="left" w:pos="3792"/>
+          <w:tab w:val="left" w:pos="6430"/>
+          <w:tab w:val="left" w:pos="7122"/>
+        </w:tabs>
       </w:pPr>
       <w:r>
-        <w:t>Simple classical model</w:t>
+        <w:tab/>
+        <w:t>N</w:t>
+      </w:r>
+      <w:r>
+        <w:tab/>
+      </w:r>
+      <w:r>
+        <w:tab/>
+        <w:t>P</w:t>
       </w:r>
     </w:p>
     <w:p>
       <w:pPr>
-        <w:pStyle w:val="ListParagraph"/>
-        <w:numPr>
-          <w:ilvl w:val="2"/>
-          <w:numId w:val="1"/>
-        </w:numPr>
+        <w:tabs>
+          <w:tab w:val="left" w:pos="563"/>
+          <w:tab w:val="left" w:pos="777"/>
+          <w:tab w:val="left" w:pos="3586"/>
+          <w:tab w:val="left" w:pos="4495"/>
+          <w:tab w:val="left" w:pos="5175"/>
+        </w:tabs>
       </w:pPr>
       <w:r>
-        <w:t xml:space="preserve">No effect – </w:t>
-      </w:r>
-      <w:r>
-        <w:t xml:space="preserve">monetary policy can only have effects on aggregate demand, whereas output is only determined by the labour market equilibrium. </w:t>
-      </w:r>
-      <w:r>
-        <w:t xml:space="preserve">Since output is equal to M/P, this means that whenever the money supply increases, the price level must also increase. </w:t>
+        <w:tab/>
+        <w:t xml:space="preserve"> </w:t>
+      </w:r>
+      <w:r>
+        <w:tab/>
+      </w:r>
+      <w:r>
+        <w:rPr>
+          <w:sz w:val="22"/>
+          <w:szCs w:val="22"/>
+        </w:rPr>
+        <w:t>W/P</w:t>
+      </w:r>
+      <w:r>
+        <w:tab/>
+      </w:r>
+      <w:r>
+        <w:rPr>
+          <w:color w:val="ED7D31" w:themeColor="accent2"/>
+        </w:rPr>
+        <w:t>Ls</w:t>
+      </w:r>
+      <w:r>
+        <w:rPr>
+          <w:color w:val="ED7D31" w:themeColor="accent2"/>
+        </w:rPr>
+        <w:tab/>
+      </w:r>
+      <w:r>
+        <w:t>P</w:t>
+      </w:r>
+      <w:r>
+        <w:rPr>
+          <w:color w:val="ED7D31" w:themeColor="accent2"/>
+        </w:rPr>
+        <w:tab/>
+      </w:r>
+      <m:oMath>
+        <m:acc>
+          <m:accPr>
+            <m:chr m:val="̅"/>
+            <m:ctrlPr>
+              <w:rPr>
+                <w:rFonts w:ascii="Cambria Math" w:hAnsi="Cambria Math"/>
+                <w:i/>
+                <w:color w:val="FFC000" w:themeColor="accent4"/>
+              </w:rPr>
+            </m:ctrlPr>
+          </m:accPr>
+          <m:e>
+            <m:r>
+              <w:rPr>
+                <w:rFonts w:ascii="Cambria Math" w:hAnsi="Cambria Math"/>
+                <w:color w:val="FFC000" w:themeColor="accent4"/>
+              </w:rPr>
+              <m:t>Y</m:t>
+            </m:r>
+          </m:e>
+        </m:acc>
+      </m:oMath>
+    </w:p>
+    <w:p>
+      <w:r>
+        <w:rPr>
+          <w:noProof/>
+        </w:rPr>
+        <mc:AlternateContent>
+          <mc:Choice Requires="wps">
+            <w:drawing>
+              <wp:anchor distT="0" distB="0" distL="114300" distR="114300" simplePos="0" relativeHeight="251682816" behindDoc="0" locked="0" layoutInCell="1" allowOverlap="1" wp14:anchorId="45ABE4EB" wp14:editId="0D5B8023">
+                <wp:simplePos x="0" y="0"/>
+                <wp:positionH relativeFrom="column">
+                  <wp:posOffset>2951909</wp:posOffset>
+                </wp:positionH>
+                <wp:positionV relativeFrom="paragraph">
+                  <wp:posOffset>254635</wp:posOffset>
+                </wp:positionV>
+                <wp:extent cx="1315720" cy="457200"/>
+                <wp:effectExtent l="0" t="0" r="36830" b="19050"/>
+                <wp:wrapNone/>
+                <wp:docPr id="1099658677" name="Straight Connector 10"/>
+                <wp:cNvGraphicFramePr/>
+                <a:graphic xmlns:a="http://schemas.openxmlformats.org/drawingml/2006/main">
+                  <a:graphicData uri="http://schemas.microsoft.com/office/word/2010/wordprocessingShape">
+                    <wps:wsp>
+                      <wps:cNvCnPr/>
+                      <wps:spPr>
+                        <a:xfrm>
+                          <a:off x="0" y="0"/>
+                          <a:ext cx="1315720" cy="457200"/>
+                        </a:xfrm>
+                        <a:prstGeom prst="line">
+                          <a:avLst/>
+                        </a:prstGeom>
+                      </wps:spPr>
+                      <wps:style>
+                        <a:lnRef idx="3">
+                          <a:schemeClr val="accent1"/>
+                        </a:lnRef>
+                        <a:fillRef idx="0">
+                          <a:schemeClr val="accent1"/>
+                        </a:fillRef>
+                        <a:effectRef idx="2">
+                          <a:schemeClr val="accent1"/>
+                        </a:effectRef>
+                        <a:fontRef idx="minor">
+                          <a:schemeClr val="tx1"/>
+                        </a:fontRef>
+                      </wps:style>
+                      <wps:bodyPr/>
+                    </wps:wsp>
+                  </a:graphicData>
+                </a:graphic>
+              </wp:anchor>
+            </w:drawing>
+          </mc:Choice>
+          <mc:Fallback>
+            <w:pict>
+              <v:line w14:anchorId="1FC45762" id="Straight Connector 10" o:spid="_x0000_s1026" style="position:absolute;z-index:251682816;visibility:visible;mso-wrap-style:square;mso-wrap-distance-left:9pt;mso-wrap-distance-top:0;mso-wrap-distance-right:9pt;mso-wrap-distance-bottom:0;mso-position-horizontal:absolute;mso-position-horizontal-relative:text;mso-position-vertical:absolute;mso-position-vertical-relative:text" from="232.45pt,20.05pt" to="336.05pt,56.05pt" o:gfxdata="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" strokecolor="#4472c4 [3204]" strokeweight="1.5pt">
+                <v:stroke joinstyle="miter"/>
+              </v:line>
+            </w:pict>
+          </mc:Fallback>
+        </mc:AlternateContent>
+      </w:r>
+    </w:p>
+    <w:p/>
+    <w:p>
+      <w:pPr>
+        <w:tabs>
+          <w:tab w:val="left" w:pos="6742"/>
+        </w:tabs>
+      </w:pPr>
+      <w:r>
+        <w:tab/>
+      </w:r>
+      <w:r>
+        <w:rPr>
+          <w:color w:val="4472C4" w:themeColor="accent1"/>
+        </w:rPr>
+        <w:t>AD2</w:t>
       </w:r>
     </w:p>
     <w:p>
       <w:pPr>
-        <w:pStyle w:val="ListParagraph"/>
-        <w:numPr>
-          <w:ilvl w:val="1"/>
-          <w:numId w:val="1"/>
-        </w:numPr>
+        <w:tabs>
+          <w:tab w:val="left" w:pos="3636"/>
+          <w:tab w:val="left" w:pos="6758"/>
+          <w:tab w:val="right" w:pos="9026"/>
+        </w:tabs>
       </w:pPr>
       <w:r>
-        <w:t>Blanchard IS-LM-PC with anchored expectations and endogenous money</w:t>
+        <w:tab/>
+      </w:r>
+      <w:proofErr w:type="spellStart"/>
+      <w:r>
+        <w:rPr>
+          <w:color w:val="4472C4" w:themeColor="accent1"/>
+        </w:rPr>
+        <w:t>Ld</w:t>
+      </w:r>
+      <w:proofErr w:type="spellEnd"/>
+      <w:r>
+        <w:rPr>
+          <w:color w:val="4472C4" w:themeColor="accent1"/>
+        </w:rPr>
+        <w:tab/>
+        <w:t>AD</w:t>
+      </w:r>
+      <w:r>
+        <w:rPr>
+          <w:color w:val="4472C4" w:themeColor="accent1"/>
+        </w:rPr>
+        <w:tab/>
+        <w:t>m</w:t>
       </w:r>
     </w:p>
     <w:p>
       <w:pPr>
-        <w:pStyle w:val="ListParagraph"/>
-        <w:numPr>
-          <w:ilvl w:val="2"/>
-          <w:numId w:val="1"/>
-        </w:numPr>
+        <w:tabs>
+          <w:tab w:val="left" w:pos="2082"/>
+          <w:tab w:val="left" w:pos="2331"/>
+          <w:tab w:val="left" w:pos="2424"/>
+          <w:tab w:val="left" w:pos="3636"/>
+          <w:tab w:val="left" w:pos="6758"/>
+        </w:tabs>
       </w:pPr>
       <w:r>
-        <w:t xml:space="preserve">A fall in the interest rate causes the LM curve to shift downward, which causes </w:t>
-      </w:r>
-      <w:r>
-        <w:rPr>
-          <w:i/>
-          <w:iCs/>
-        </w:rPr>
-        <w:t>Y</w:t>
-      </w:r>
-      <w:r>
-        <w:t xml:space="preserve"> to rise and we consequently find ourselves in an inflationary period due to the Phillips curve relation</w:t>
-      </w:r>
-      <w:r>
-        <w:t>. This will affect the income distribution in the labour market.</w:t>
-      </w:r>
-    </w:p>
-    <w:p>
-      <w:pPr>
-        <w:pStyle w:val="ListParagraph"/>
-        <w:numPr>
-          <w:ilvl w:val="1"/>
-          <w:numId w:val="1"/>
-        </w:numPr>
-      </w:pPr>
-      <w:r>
-        <w:t>Anti-Blanchard IS-LM-PC</w:t>
-      </w:r>
-    </w:p>
-    <w:p>
-      <w:pPr>
-        <w:pStyle w:val="ListParagraph"/>
-        <w:numPr>
-          <w:ilvl w:val="2"/>
-          <w:numId w:val="1"/>
-        </w:numPr>
-      </w:pPr>
-      <w:r>
-        <w:t>Same as Blanchard, but when it comes to the labour market, firms and workers will adjust their habits to lower inflation. If workers have more controls, wages will rise – if firms have more control, mark-up will rise.</w:t>
-      </w:r>
-    </w:p>
-    <w:p>
-      <w:pPr>
-        <w:pStyle w:val="ListParagraph"/>
-        <w:numPr>
-          <w:ilvl w:val="1"/>
-          <w:numId w:val="1"/>
-        </w:numPr>
-      </w:pPr>
-      <w:r>
-        <w:t>Criticisms of Blanchard IS-LM-PC</w:t>
-      </w:r>
-    </w:p>
-    <w:p>
-      <w:pPr>
-        <w:pStyle w:val="ListParagraph"/>
-        <w:numPr>
-          <w:ilvl w:val="2"/>
-          <w:numId w:val="1"/>
-        </w:numPr>
-      </w:pPr>
-      <w:r>
-        <w:t>Empirical evidence for hysteresis?</w:t>
-      </w:r>
-    </w:p>
-    <w:p>
-      <w:pPr>
-        <w:pStyle w:val="ListParagraph"/>
-        <w:numPr>
-          <w:ilvl w:val="2"/>
-          <w:numId w:val="1"/>
-        </w:numPr>
-      </w:pPr>
-      <w:r>
-        <w:t>Wildauer et al. paper emphasising importance of factoring in wage changes into the IS curve,</w:t>
-      </w:r>
-    </w:p>
-    <w:p>
-      <w:pPr>
-        <w:pStyle w:val="ListParagraph"/>
-        <w:numPr>
-          <w:ilvl w:val="1"/>
-          <w:numId w:val="1"/>
-        </w:numPr>
-      </w:pPr>
-      <w:r>
-        <w:t>Strengths of Blanchard IS-LM-PC</w:t>
-      </w:r>
-    </w:p>
-    <w:p>
-      <w:pPr>
-        <w:pStyle w:val="ListParagraph"/>
-        <w:numPr>
-          <w:ilvl w:val="2"/>
-          <w:numId w:val="1"/>
-        </w:numPr>
-      </w:pPr>
-      <w:r>
-        <w:t>/</w:t>
-      </w:r>
-      <w:proofErr w:type="gramStart"/>
-      <w:r>
-        <w:t>shrug</w:t>
-      </w:r>
-      <w:proofErr w:type="gramEnd"/>
-      <w:r>
-        <w:t xml:space="preserve"> face/</w:t>
-      </w:r>
-    </w:p>
-    <w:p>
-      <w:r>
-        <w:t xml:space="preserve">The Simple Classical Model (SCM) of the economy takes the position of monetary neutrality, which means that monetary policy has no impact on the </w:t>
-      </w:r>
-      <w:r>
-        <w:t>output level in an economy; instead, output is determined by the labour market.</w:t>
-      </w:r>
-    </w:p>
-    <w:p>
-      <w:r>
-        <w:t xml:space="preserve"> </w:t>
-      </w:r>
-    </w:p>
-    <w:p>
-      <w:pPr>
-        <w:pStyle w:val="Title"/>
-      </w:pPr>
-      <w:r>
-        <w:t>Use the three-panel internal economies of scale diagram to show the overall</w:t>
-      </w:r>
-      <w:r>
-        <w:t xml:space="preserve"> </w:t>
-      </w:r>
-      <w:r>
-        <w:t>impact of trade integration between two identical economies. Now, assume the</w:t>
-      </w:r>
-      <w:r>
-        <w:t xml:space="preserve"> </w:t>
-      </w:r>
-      <w:r>
-        <w:t xml:space="preserve">UK was at </w:t>
-      </w:r>
-      <w:r>
-        <w:rPr>
-          <w:rFonts w:ascii="Cambria Math" w:hAnsi="Cambria Math" w:cs="Cambria Math"/>
-        </w:rPr>
-        <w:t>𝑌</w:t>
-      </w:r>
-      <w:r>
-        <w:t xml:space="preserve"> = </w:t>
-      </w:r>
-      <w:r>
-        <w:rPr>
-          <w:rFonts w:ascii="Cambria Math" w:hAnsi="Cambria Math" w:cs="Cambria Math"/>
-        </w:rPr>
-        <w:t>𝑌𝑛</w:t>
-      </w:r>
-      <w:r>
-        <w:t xml:space="preserve"> when the UK left the European Union. Given the change in</w:t>
-      </w:r>
-      <w:r>
-        <w:t xml:space="preserve"> </w:t>
-      </w:r>
-      <w:r>
-        <w:t>the average mark-up in the UK due to Brexit implied by your analysis in the</w:t>
-      </w:r>
-      <w:r>
-        <w:t xml:space="preserve"> </w:t>
-      </w:r>
-      <w:r>
-        <w:t>first part of your answer, use the Blanchard IS-LM-PC model alongside a</w:t>
-      </w:r>
-      <w:r>
-        <w:t xml:space="preserve"> </w:t>
-      </w:r>
-      <w:r>
-        <w:t xml:space="preserve">graph of inflation over time to explain the impact of this change in the mark-upon the UK economy under two scenarios: </w:t>
-      </w:r>
-      <w:proofErr w:type="spellStart"/>
-      <w:r>
-        <w:t>i</w:t>
-      </w:r>
-      <w:proofErr w:type="spellEnd"/>
-      <w:r>
-        <w:t xml:space="preserve">) if the </w:t>
-      </w:r>
-      <w:r>
-        <w:lastRenderedPageBreak/>
-        <w:t>central bank responds by</w:t>
-      </w:r>
-      <w:r>
-        <w:t xml:space="preserve"> </w:t>
-      </w:r>
-      <w:r>
-        <w:t>raising interest rates versus ii) if there is higher immigration to the UK. Discuss</w:t>
-      </w:r>
-      <w:r>
-        <w:t xml:space="preserve"> </w:t>
-      </w:r>
-      <w:r>
-        <w:t>the overall macroeconomic impact of Brexit on the UK economy between 2016</w:t>
-      </w:r>
-      <w:r>
-        <w:t xml:space="preserve"> </w:t>
-      </w:r>
-      <w:r>
-        <w:t>and 2022.</w:t>
-      </w:r>
-    </w:p>
-    <w:p>
-      <w:pPr>
-        <w:pStyle w:val="ListParagraph"/>
-        <w:numPr>
-          <w:ilvl w:val="0"/>
-          <w:numId w:val="1"/>
-        </w:numPr>
-      </w:pPr>
-      <w:r>
-        <w:t>Introduction</w:t>
-      </w:r>
-    </w:p>
-    <w:p>
-      <w:pPr>
-        <w:pStyle w:val="ListParagraph"/>
-        <w:numPr>
-          <w:ilvl w:val="0"/>
-          <w:numId w:val="1"/>
-        </w:numPr>
-      </w:pPr>
+        <w:tab/>
+      </w:r>
+      <w:r>
+        <w:tab/>
+      </w:r>
+      <w:r>
+        <w:tab/>
+      </w:r>
+      <w:r>
+        <w:rPr>
+          <w:color w:val="70AD47" w:themeColor="accent6"/>
+        </w:rPr>
+        <w:t>N*</w:t>
+      </w:r>
+      <w:r>
+        <w:tab/>
+        <w:t>N</w:t>
+      </w:r>
+      <w:r>
+        <w:tab/>
+        <w:t xml:space="preserve">   Y</w:t>
+      </w:r>
     </w:p>
     <w:sectPr>
       <w:pgSz w:w="11906" w:h="16838"/>
@@ -995,6 +2209,16 @@
       <w:contextualSpacing/>
     </w:pPr>
   </w:style>
+  <w:style w:type="character" w:styleId="PlaceholderText">
+    <w:name w:val="Placeholder Text"/>
+    <w:basedOn w:val="DefaultParagraphFont"/>
+    <w:uiPriority w:val="99"/>
+    <w:semiHidden/>
+    <w:rsid w:val="00B4430C"/>
+    <w:rPr>
+      <w:color w:val="666666"/>
+    </w:rPr>
+  </w:style>
 </w:styles>
 </file>
 

</xml_diff>